<commit_message>
entries for TT and SP
</commit_message>
<xml_diff>
--- a/cv.docx
+++ b/cv.docx
@@ -2,7 +2,7 @@
 <file path=word/document.xml><?xml version="1.0" encoding="utf-8"?>
 <w:document xmlns:w="http://schemas.openxmlformats.org/wordprocessingml/2006/main" xmlns:m="http://schemas.openxmlformats.org/officeDocument/2006/math" xmlns:r="http://schemas.openxmlformats.org/officeDocument/2006/relationships" xmlns:o="urn:schemas-microsoft-com:office:office" xmlns:v="urn:schemas-microsoft-com:vml" xmlns:w10="urn:schemas-microsoft-com:office:word" xmlns:a="http://schemas.openxmlformats.org/drawingml/2006/main" xmlns:pic="http://schemas.openxmlformats.org/drawingml/2006/picture" xmlns:wp="http://schemas.openxmlformats.org/drawingml/2006/wordprocessingDrawing">
   <w:body>
-    <w:bookmarkStart w:id="63" w:name="david-wickes"/>
+    <w:bookmarkStart w:id="67" w:name="david-wickes"/>
     <w:p>
       <w:pPr>
         <w:pStyle w:val="Heading1"/>
@@ -19,16 +19,21 @@
         <w:t xml:space="preserve">An agile, iterative, and test-driven developer.</w:t>
       </w:r>
     </w:p>
-    <w:bookmarkStart w:id="22" w:name="saltpay"/>
+    <w:bookmarkStart w:id="23" w:name="saltpay"/>
     <w:p>
       <w:pPr>
         <w:pStyle w:val="Heading2"/>
       </w:pPr>
-      <w:r>
-        <w:t xml:space="preserve">Saltpay</w:t>
-      </w:r>
-    </w:p>
-    <w:bookmarkStart w:id="21" w:name="X40720d67f3354cec4857139b8cd20fec169439c"/>
+      <w:hyperlink r:id="rId20">
+        <w:r>
+          <w:rPr>
+            <w:rStyle w:val="Hyperlink"/>
+          </w:rPr>
+          <w:t xml:space="preserve">Saltpay</w:t>
+        </w:r>
+      </w:hyperlink>
+    </w:p>
+    <w:bookmarkStart w:id="22" w:name="saltpay-role"/>
     <w:p>
       <w:pPr>
         <w:pStyle w:val="Heading3"/>
@@ -41,7 +46,55 @@
         <w:t xml:space="preserve">Senior Developer / Tech Lead (May 2022 - Present)</w:t>
       </w:r>
     </w:p>
-    <w:bookmarkStart w:id="20" w:name="skills-saltpay"/>
+    <w:p>
+      <w:pPr>
+        <w:numPr>
+          <w:ilvl w:val="0"/>
+          <w:numId w:val="1001"/>
+        </w:numPr>
+        <w:pStyle w:val="Compact"/>
+      </w:pPr>
+      <w:r>
+        <w:t xml:space="preserve">Provider of payments services to small and medium enterprises</w:t>
+      </w:r>
+    </w:p>
+    <w:p>
+      <w:pPr>
+        <w:numPr>
+          <w:ilvl w:val="0"/>
+          <w:numId w:val="1001"/>
+        </w:numPr>
+        <w:pStyle w:val="Compact"/>
+      </w:pPr>
+      <w:r>
+        <w:t xml:space="preserve">Responsible for the integration of dependencies for the onboarding of customers</w:t>
+      </w:r>
+    </w:p>
+    <w:p>
+      <w:pPr>
+        <w:numPr>
+          <w:ilvl w:val="0"/>
+          <w:numId w:val="1001"/>
+        </w:numPr>
+        <w:pStyle w:val="Compact"/>
+      </w:pPr>
+      <w:r>
+        <w:t xml:space="preserve">Consulted internally on testing strategies and TDD</w:t>
+      </w:r>
+    </w:p>
+    <w:p>
+      <w:pPr>
+        <w:numPr>
+          <w:ilvl w:val="0"/>
+          <w:numId w:val="1001"/>
+        </w:numPr>
+        <w:pStyle w:val="Compact"/>
+      </w:pPr>
+      <w:r>
+        <w:t xml:space="preserve">Built tooling within the team to improve process</w:t>
+      </w:r>
+    </w:p>
+    <w:bookmarkStart w:id="21" w:name="skills-saltpay"/>
     <w:p>
       <w:pPr>
         <w:pStyle w:val="Heading4"/>
@@ -50,19 +103,60 @@
         <w:t xml:space="preserve">Skills</w:t>
       </w:r>
     </w:p>
-    <w:bookmarkEnd w:id="20"/>
+    <w:p>
+      <w:pPr>
+        <w:numPr>
+          <w:ilvl w:val="0"/>
+          <w:numId w:val="1002"/>
+        </w:numPr>
+        <w:pStyle w:val="Compact"/>
+      </w:pPr>
+      <w:r>
+        <w:t xml:space="preserve">Go programming language</w:t>
+      </w:r>
+    </w:p>
+    <w:p>
+      <w:pPr>
+        <w:numPr>
+          <w:ilvl w:val="0"/>
+          <w:numId w:val="1002"/>
+        </w:numPr>
+        <w:pStyle w:val="Compact"/>
+      </w:pPr>
+      <w:r>
+        <w:t xml:space="preserve">Architecture and decision documentation</w:t>
+      </w:r>
+    </w:p>
+    <w:p>
+      <w:pPr>
+        <w:numPr>
+          <w:ilvl w:val="0"/>
+          <w:numId w:val="1002"/>
+        </w:numPr>
+        <w:pStyle w:val="Compact"/>
+      </w:pPr>
+      <w:r>
+        <w:t xml:space="preserve">Deployment on a Kubernates cluster</w:t>
+      </w:r>
+    </w:p>
     <w:bookmarkEnd w:id="21"/>
     <w:bookmarkEnd w:id="22"/>
-    <w:bookmarkStart w:id="25" w:name="triptease"/>
+    <w:bookmarkEnd w:id="23"/>
+    <w:bookmarkStart w:id="27" w:name="triptease"/>
     <w:p>
       <w:pPr>
         <w:pStyle w:val="Heading2"/>
       </w:pPr>
-      <w:r>
-        <w:t xml:space="preserve">Triptease</w:t>
-      </w:r>
-    </w:p>
-    <w:bookmarkStart w:id="24" w:name="senior-developer-july-2021---april-2022"/>
+      <w:hyperlink r:id="rId24">
+        <w:r>
+          <w:rPr>
+            <w:rStyle w:val="Hyperlink"/>
+          </w:rPr>
+          <w:t xml:space="preserve">Triptease</w:t>
+        </w:r>
+      </w:hyperlink>
+    </w:p>
+    <w:bookmarkStart w:id="26" w:name="senior-developer-july-2021---april-2022"/>
     <w:p>
       <w:pPr>
         <w:pStyle w:val="Heading3"/>
@@ -75,7 +169,31 @@
         <w:t xml:space="preserve">Senior Developer (July 2021 - April 2022)</w:t>
       </w:r>
     </w:p>
-    <w:bookmarkStart w:id="23" w:name="skills-triptease"/>
+    <w:p>
+      <w:pPr>
+        <w:numPr>
+          <w:ilvl w:val="0"/>
+          <w:numId w:val="1003"/>
+        </w:numPr>
+        <w:pStyle w:val="Compact"/>
+      </w:pPr>
+      <w:r>
+        <w:t xml:space="preserve">Hotel digital services company manging digital advertising</w:t>
+      </w:r>
+    </w:p>
+    <w:p>
+      <w:pPr>
+        <w:numPr>
+          <w:ilvl w:val="0"/>
+          <w:numId w:val="1003"/>
+        </w:numPr>
+        <w:pStyle w:val="Compact"/>
+      </w:pPr>
+      <w:r>
+        <w:t xml:space="preserve">Worked in team responsible for display advertising</w:t>
+      </w:r>
+    </w:p>
+    <w:bookmarkStart w:id="25" w:name="skills-triptease"/>
     <w:p>
       <w:pPr>
         <w:pStyle w:val="Heading4"/>
@@ -84,15 +202,51 @@
         <w:t xml:space="preserve">Skills</w:t>
       </w:r>
     </w:p>
-    <w:bookmarkEnd w:id="23"/>
-    <w:bookmarkEnd w:id="24"/>
+    <w:p>
+      <w:pPr>
+        <w:numPr>
+          <w:ilvl w:val="0"/>
+          <w:numId w:val="1004"/>
+        </w:numPr>
+        <w:pStyle w:val="Compact"/>
+      </w:pPr>
+      <w:r>
+        <w:t xml:space="preserve">Primarily programmed in TypeScript</w:t>
+      </w:r>
+    </w:p>
+    <w:p>
+      <w:pPr>
+        <w:numPr>
+          <w:ilvl w:val="0"/>
+          <w:numId w:val="1004"/>
+        </w:numPr>
+        <w:pStyle w:val="Compact"/>
+      </w:pPr>
+      <w:r>
+        <w:t xml:space="preserve">Management of a statistical model to calculate the correct advertising bids</w:t>
+      </w:r>
+    </w:p>
+    <w:p>
+      <w:pPr>
+        <w:numPr>
+          <w:ilvl w:val="0"/>
+          <w:numId w:val="1004"/>
+        </w:numPr>
+        <w:pStyle w:val="Compact"/>
+      </w:pPr>
+      <w:r>
+        <w:t xml:space="preserve">Contributed multiple learning sessions to help teams learn TypeScript</w:t>
+      </w:r>
+    </w:p>
     <w:bookmarkEnd w:id="25"/>
-    <w:bookmarkStart w:id="33" w:name="acuris"/>
+    <w:bookmarkEnd w:id="26"/>
+    <w:bookmarkEnd w:id="27"/>
+    <w:bookmarkStart w:id="35" w:name="acuris"/>
     <w:p>
       <w:pPr>
         <w:pStyle w:val="Heading2"/>
       </w:pPr>
-      <w:hyperlink r:id="rId26">
+      <w:hyperlink r:id="rId28">
         <w:r>
           <w:rPr>
             <w:rStyle w:val="Hyperlink"/>
@@ -101,7 +255,7 @@
         </w:r>
       </w:hyperlink>
     </w:p>
-    <w:bookmarkStart w:id="32" w:name="senior-developer-june-2019---present"/>
+    <w:bookmarkStart w:id="34" w:name="senior-developer-june-2019---present"/>
     <w:p>
       <w:pPr>
         <w:pStyle w:val="Heading3"/>
@@ -111,14 +265,14 @@
           <w:iCs/>
           <w:i/>
         </w:rPr>
-        <w:t xml:space="preserve">Senior Developer (June 2019 - June 2021)</w:t>
-      </w:r>
-    </w:p>
-    <w:p>
-      <w:pPr>
-        <w:numPr>
-          <w:ilvl w:val="0"/>
-          <w:numId w:val="1001"/>
+        <w:t xml:space="preserve">Senior Developer (July 2019 - June 2021)</w:t>
+      </w:r>
+    </w:p>
+    <w:p>
+      <w:pPr>
+        <w:numPr>
+          <w:ilvl w:val="0"/>
+          <w:numId w:val="1005"/>
         </w:numPr>
         <w:pStyle w:val="Compact"/>
       </w:pPr>
@@ -130,7 +284,7 @@
       <w:pPr>
         <w:numPr>
           <w:ilvl w:val="0"/>
-          <w:numId w:val="1001"/>
+          <w:numId w:val="1005"/>
         </w:numPr>
         <w:pStyle w:val="Compact"/>
       </w:pPr>
@@ -142,7 +296,7 @@
       <w:pPr>
         <w:numPr>
           <w:ilvl w:val="0"/>
-          <w:numId w:val="1001"/>
+          <w:numId w:val="1005"/>
         </w:numPr>
         <w:pStyle w:val="Compact"/>
       </w:pPr>
@@ -154,7 +308,7 @@
       <w:pPr>
         <w:numPr>
           <w:ilvl w:val="0"/>
-          <w:numId w:val="1001"/>
+          <w:numId w:val="1005"/>
         </w:numPr>
         <w:pStyle w:val="Compact"/>
       </w:pPr>
@@ -162,7 +316,7 @@
         <w:t xml:space="preserve">Initiated and ran the departments associate developer mentoring programme</w:t>
       </w:r>
     </w:p>
-    <w:bookmarkStart w:id="31" w:name="skills-0"/>
+    <w:bookmarkStart w:id="33" w:name="skills-0"/>
     <w:p>
       <w:pPr>
         <w:pStyle w:val="Heading4"/>
@@ -175,7 +329,7 @@
       <w:pPr>
         <w:numPr>
           <w:ilvl w:val="0"/>
-          <w:numId w:val="1002"/>
+          <w:numId w:val="1006"/>
         </w:numPr>
         <w:pStyle w:val="Compact"/>
       </w:pPr>
@@ -187,11 +341,11 @@
       <w:pPr>
         <w:numPr>
           <w:ilvl w:val="0"/>
-          <w:numId w:val="1002"/>
-        </w:numPr>
-        <w:pStyle w:val="Compact"/>
-      </w:pPr>
-      <w:hyperlink r:id="rId27">
+          <w:numId w:val="1006"/>
+        </w:numPr>
+        <w:pStyle w:val="Compact"/>
+      </w:pPr>
+      <w:hyperlink r:id="rId29">
         <w:r>
           <w:rPr>
             <w:rStyle w:val="Hyperlink"/>
@@ -210,7 +364,7 @@
       <w:pPr>
         <w:numPr>
           <w:ilvl w:val="0"/>
-          <w:numId w:val="1002"/>
+          <w:numId w:val="1006"/>
         </w:numPr>
         <w:pStyle w:val="Compact"/>
       </w:pPr>
@@ -222,11 +376,11 @@
       <w:pPr>
         <w:numPr>
           <w:ilvl w:val="0"/>
-          <w:numId w:val="1002"/>
-        </w:numPr>
-        <w:pStyle w:val="Compact"/>
-      </w:pPr>
-      <w:hyperlink r:id="rId28">
+          <w:numId w:val="1006"/>
+        </w:numPr>
+        <w:pStyle w:val="Compact"/>
+      </w:pPr>
+      <w:hyperlink r:id="rId30">
         <w:r>
           <w:rPr>
             <w:rStyle w:val="Hyperlink"/>
@@ -242,7 +396,7 @@
       <w:pPr>
         <w:numPr>
           <w:ilvl w:val="0"/>
-          <w:numId w:val="1002"/>
+          <w:numId w:val="1006"/>
         </w:numPr>
         <w:pStyle w:val="Compact"/>
       </w:pPr>
@@ -254,7 +408,7 @@
       <w:pPr>
         <w:numPr>
           <w:ilvl w:val="0"/>
-          <w:numId w:val="1002"/>
+          <w:numId w:val="1006"/>
         </w:numPr>
         <w:pStyle w:val="Compact"/>
       </w:pPr>
@@ -264,7 +418,7 @@
       <w:r>
         <w:t xml:space="preserve"> </w:t>
       </w:r>
-      <w:hyperlink r:id="rId29">
+      <w:hyperlink r:id="rId31">
         <w:r>
           <w:rPr>
             <w:rStyle w:val="Hyperlink"/>
@@ -277,7 +431,7 @@
       <w:pPr>
         <w:numPr>
           <w:ilvl w:val="0"/>
-          <w:numId w:val="1002"/>
+          <w:numId w:val="1006"/>
         </w:numPr>
         <w:pStyle w:val="Compact"/>
       </w:pPr>
@@ -287,7 +441,7 @@
       <w:r>
         <w:t xml:space="preserve"> </w:t>
       </w:r>
-      <w:hyperlink r:id="rId30">
+      <w:hyperlink r:id="rId32">
         <w:r>
           <w:rPr>
             <w:rStyle w:val="Hyperlink"/>
@@ -296,15 +450,15 @@
         </w:r>
       </w:hyperlink>
     </w:p>
-    <w:bookmarkEnd w:id="31"/>
-    <w:bookmarkEnd w:id="32"/>
     <w:bookmarkEnd w:id="33"/>
-    <w:bookmarkStart w:id="41" w:name="springernature-digital"/>
+    <w:bookmarkEnd w:id="34"/>
+    <w:bookmarkEnd w:id="35"/>
+    <w:bookmarkStart w:id="43" w:name="springernature-digital"/>
     <w:p>
       <w:pPr>
         <w:pStyle w:val="Heading2"/>
       </w:pPr>
-      <w:hyperlink r:id="rId34">
+      <w:hyperlink r:id="rId36">
         <w:r>
           <w:rPr>
             <w:rStyle w:val="Hyperlink"/>
@@ -313,7 +467,7 @@
         </w:r>
       </w:hyperlink>
     </w:p>
-    <w:bookmarkStart w:id="40" w:name="developer-october-2017---june-2019"/>
+    <w:bookmarkStart w:id="42" w:name="developer-october-2017---june-2019"/>
     <w:p>
       <w:pPr>
         <w:pStyle w:val="Heading3"/>
@@ -323,14 +477,14 @@
           <w:iCs/>
           <w:i/>
         </w:rPr>
-        <w:t xml:space="preserve">Developer (October 2017 - June 2019)</w:t>
-      </w:r>
-    </w:p>
-    <w:p>
-      <w:pPr>
-        <w:numPr>
-          <w:ilvl w:val="0"/>
-          <w:numId w:val="1003"/>
+        <w:t xml:space="preserve">Developer (October 2017 - July 2019)</w:t>
+      </w:r>
+    </w:p>
+    <w:p>
+      <w:pPr>
+        <w:numPr>
+          <w:ilvl w:val="0"/>
+          <w:numId w:val="1007"/>
         </w:numPr>
         <w:pStyle w:val="Compact"/>
       </w:pPr>
@@ -342,7 +496,7 @@
       <w:pPr>
         <w:numPr>
           <w:ilvl w:val="0"/>
-          <w:numId w:val="1003"/>
+          <w:numId w:val="1007"/>
         </w:numPr>
         <w:pStyle w:val="Compact"/>
       </w:pPr>
@@ -354,7 +508,7 @@
       <w:pPr>
         <w:numPr>
           <w:ilvl w:val="0"/>
-          <w:numId w:val="1003"/>
+          <w:numId w:val="1007"/>
         </w:numPr>
         <w:pStyle w:val="Compact"/>
       </w:pPr>
@@ -366,7 +520,7 @@
       <w:pPr>
         <w:numPr>
           <w:ilvl w:val="0"/>
-          <w:numId w:val="1003"/>
+          <w:numId w:val="1007"/>
         </w:numPr>
         <w:pStyle w:val="Compact"/>
       </w:pPr>
@@ -374,7 +528,7 @@
         <w:t xml:space="preserve">Led a weekly lunch club learning Lisp(s)</w:t>
       </w:r>
     </w:p>
-    <w:bookmarkStart w:id="39" w:name="skills"/>
+    <w:bookmarkStart w:id="41" w:name="skills"/>
     <w:p>
       <w:pPr>
         <w:pStyle w:val="Heading4"/>
@@ -387,7 +541,7 @@
       <w:pPr>
         <w:numPr>
           <w:ilvl w:val="0"/>
-          <w:numId w:val="1004"/>
+          <w:numId w:val="1008"/>
         </w:numPr>
         <w:pStyle w:val="Compact"/>
       </w:pPr>
@@ -399,11 +553,11 @@
       <w:pPr>
         <w:numPr>
           <w:ilvl w:val="0"/>
-          <w:numId w:val="1004"/>
-        </w:numPr>
-        <w:pStyle w:val="Compact"/>
-      </w:pPr>
-      <w:hyperlink r:id="rId35">
+          <w:numId w:val="1008"/>
+        </w:numPr>
+        <w:pStyle w:val="Compact"/>
+      </w:pPr>
+      <w:hyperlink r:id="rId37">
         <w:r>
           <w:rPr>
             <w:rStyle w:val="Hyperlink"/>
@@ -420,7 +574,7 @@
       <w:r>
         <w:t xml:space="preserve"> </w:t>
       </w:r>
-      <w:hyperlink r:id="rId36">
+      <w:hyperlink r:id="rId38">
         <w:r>
           <w:rPr>
             <w:rStyle w:val="Hyperlink"/>
@@ -433,7 +587,7 @@
       <w:pPr>
         <w:numPr>
           <w:ilvl w:val="0"/>
-          <w:numId w:val="1004"/>
+          <w:numId w:val="1008"/>
         </w:numPr>
         <w:pStyle w:val="Compact"/>
       </w:pPr>
@@ -445,7 +599,7 @@
       <w:pPr>
         <w:numPr>
           <w:ilvl w:val="0"/>
-          <w:numId w:val="1004"/>
+          <w:numId w:val="1008"/>
         </w:numPr>
         <w:pStyle w:val="Compact"/>
       </w:pPr>
@@ -457,7 +611,7 @@
       <w:pPr>
         <w:numPr>
           <w:ilvl w:val="0"/>
-          <w:numId w:val="1004"/>
+          <w:numId w:val="1008"/>
         </w:numPr>
         <w:pStyle w:val="Compact"/>
       </w:pPr>
@@ -467,7 +621,7 @@
       <w:r>
         <w:t xml:space="preserve"> </w:t>
       </w:r>
-      <w:hyperlink r:id="rId37">
+      <w:hyperlink r:id="rId39">
         <w:r>
           <w:rPr>
             <w:rStyle w:val="Hyperlink"/>
@@ -486,7 +640,7 @@
       <w:pPr>
         <w:numPr>
           <w:ilvl w:val="0"/>
-          <w:numId w:val="1004"/>
+          <w:numId w:val="1008"/>
         </w:numPr>
         <w:pStyle w:val="Compact"/>
       </w:pPr>
@@ -496,7 +650,7 @@
       <w:r>
         <w:t xml:space="preserve"> </w:t>
       </w:r>
-      <w:hyperlink r:id="rId38">
+      <w:hyperlink r:id="rId40">
         <w:r>
           <w:rPr>
             <w:rStyle w:val="Hyperlink"/>
@@ -511,15 +665,15 @@
         <w:t xml:space="preserve">platform</w:t>
       </w:r>
     </w:p>
-    <w:bookmarkEnd w:id="39"/>
-    <w:bookmarkEnd w:id="40"/>
     <w:bookmarkEnd w:id="41"/>
-    <w:bookmarkStart w:id="44" w:name="acuris-1"/>
+    <w:bookmarkEnd w:id="42"/>
+    <w:bookmarkEnd w:id="43"/>
+    <w:bookmarkStart w:id="46" w:name="acuris-1"/>
     <w:p>
       <w:pPr>
         <w:pStyle w:val="Heading2"/>
       </w:pPr>
-      <w:hyperlink r:id="rId26">
+      <w:hyperlink r:id="rId28">
         <w:r>
           <w:rPr>
             <w:rStyle w:val="Hyperlink"/>
@@ -528,7 +682,7 @@
         </w:r>
       </w:hyperlink>
     </w:p>
-    <w:bookmarkStart w:id="43" w:name="X97e63ef75d9bb263ddab66ef3db9f0588a09c46"/>
+    <w:bookmarkStart w:id="45" w:name="X97e63ef75d9bb263ddab66ef3db9f0588a09c46"/>
     <w:p>
       <w:pPr>
         <w:pStyle w:val="Heading3"/>
@@ -545,7 +699,7 @@
       <w:pPr>
         <w:numPr>
           <w:ilvl w:val="0"/>
-          <w:numId w:val="1005"/>
+          <w:numId w:val="1009"/>
         </w:numPr>
         <w:pStyle w:val="Compact"/>
       </w:pPr>
@@ -557,7 +711,7 @@
       <w:pPr>
         <w:numPr>
           <w:ilvl w:val="0"/>
-          <w:numId w:val="1005"/>
+          <w:numId w:val="1009"/>
         </w:numPr>
         <w:pStyle w:val="Compact"/>
       </w:pPr>
@@ -569,7 +723,7 @@
       <w:pPr>
         <w:numPr>
           <w:ilvl w:val="0"/>
-          <w:numId w:val="1005"/>
+          <w:numId w:val="1009"/>
         </w:numPr>
         <w:pStyle w:val="Compact"/>
       </w:pPr>
@@ -581,7 +735,7 @@
       <w:pPr>
         <w:numPr>
           <w:ilvl w:val="0"/>
-          <w:numId w:val="1005"/>
+          <w:numId w:val="1009"/>
         </w:numPr>
         <w:pStyle w:val="Compact"/>
       </w:pPr>
@@ -589,7 +743,7 @@
         <w:t xml:space="preserve">Led and iterated on the structure for regular hackdays</w:t>
       </w:r>
     </w:p>
-    <w:bookmarkStart w:id="42" w:name="skills-1"/>
+    <w:bookmarkStart w:id="44" w:name="skills-1"/>
     <w:p>
       <w:pPr>
         <w:pStyle w:val="Heading4"/>
@@ -602,7 +756,7 @@
       <w:pPr>
         <w:numPr>
           <w:ilvl w:val="0"/>
-          <w:numId w:val="1006"/>
+          <w:numId w:val="1010"/>
         </w:numPr>
         <w:pStyle w:val="Compact"/>
       </w:pPr>
@@ -614,7 +768,7 @@
       <w:pPr>
         <w:numPr>
           <w:ilvl w:val="0"/>
-          <w:numId w:val="1006"/>
+          <w:numId w:val="1010"/>
         </w:numPr>
         <w:pStyle w:val="Compact"/>
       </w:pPr>
@@ -626,7 +780,7 @@
       <w:pPr>
         <w:numPr>
           <w:ilvl w:val="0"/>
-          <w:numId w:val="1006"/>
+          <w:numId w:val="1010"/>
         </w:numPr>
         <w:pStyle w:val="Compact"/>
       </w:pPr>
@@ -638,7 +792,7 @@
       <w:pPr>
         <w:numPr>
           <w:ilvl w:val="0"/>
-          <w:numId w:val="1006"/>
+          <w:numId w:val="1010"/>
         </w:numPr>
         <w:pStyle w:val="Compact"/>
       </w:pPr>
@@ -650,7 +804,7 @@
       <w:pPr>
         <w:numPr>
           <w:ilvl w:val="0"/>
-          <w:numId w:val="1006"/>
+          <w:numId w:val="1010"/>
         </w:numPr>
         <w:pStyle w:val="Compact"/>
       </w:pPr>
@@ -662,7 +816,7 @@
       <w:pPr>
         <w:numPr>
           <w:ilvl w:val="0"/>
-          <w:numId w:val="1006"/>
+          <w:numId w:val="1010"/>
         </w:numPr>
         <w:pStyle w:val="Compact"/>
       </w:pPr>
@@ -674,7 +828,7 @@
       <w:pPr>
         <w:numPr>
           <w:ilvl w:val="0"/>
-          <w:numId w:val="1006"/>
+          <w:numId w:val="1010"/>
         </w:numPr>
         <w:pStyle w:val="Compact"/>
       </w:pPr>
@@ -686,7 +840,7 @@
       <w:pPr>
         <w:numPr>
           <w:ilvl w:val="0"/>
-          <w:numId w:val="1006"/>
+          <w:numId w:val="1010"/>
         </w:numPr>
         <w:pStyle w:val="Compact"/>
       </w:pPr>
@@ -698,7 +852,7 @@
       <w:pPr>
         <w:numPr>
           <w:ilvl w:val="0"/>
-          <w:numId w:val="1006"/>
+          <w:numId w:val="1010"/>
         </w:numPr>
         <w:pStyle w:val="Compact"/>
       </w:pPr>
@@ -710,7 +864,7 @@
       <w:pPr>
         <w:numPr>
           <w:ilvl w:val="0"/>
-          <w:numId w:val="1006"/>
+          <w:numId w:val="1010"/>
         </w:numPr>
         <w:pStyle w:val="Compact"/>
       </w:pPr>
@@ -718,15 +872,15 @@
         <w:t xml:space="preserve">Participating in and leading retrospectives</w:t>
       </w:r>
     </w:p>
-    <w:bookmarkEnd w:id="42"/>
-    <w:bookmarkEnd w:id="43"/>
     <w:bookmarkEnd w:id="44"/>
-    <w:bookmarkStart w:id="48" w:name="makers-academy"/>
+    <w:bookmarkEnd w:id="45"/>
+    <w:bookmarkEnd w:id="46"/>
+    <w:bookmarkStart w:id="50" w:name="makers-academy"/>
     <w:p>
       <w:pPr>
         <w:pStyle w:val="Heading2"/>
       </w:pPr>
-      <w:hyperlink r:id="rId45">
+      <w:hyperlink r:id="rId47">
         <w:r>
           <w:rPr>
             <w:rStyle w:val="Hyperlink"/>
@@ -735,7 +889,7 @@
         </w:r>
       </w:hyperlink>
     </w:p>
-    <w:bookmarkStart w:id="46" w:name="Xa1d80aeb6a4245513cc14d07ec00d4321eeeaf7"/>
+    <w:bookmarkStart w:id="48" w:name="Xa1d80aeb6a4245513cc14d07ec00d4321eeeaf7"/>
     <w:p>
       <w:pPr>
         <w:pStyle w:val="Heading4"/>
@@ -752,7 +906,7 @@
       <w:pPr>
         <w:numPr>
           <w:ilvl w:val="0"/>
-          <w:numId w:val="1007"/>
+          <w:numId w:val="1011"/>
         </w:numPr>
         <w:pStyle w:val="Compact"/>
       </w:pPr>
@@ -764,7 +918,7 @@
       <w:pPr>
         <w:numPr>
           <w:ilvl w:val="0"/>
-          <w:numId w:val="1007"/>
+          <w:numId w:val="1011"/>
         </w:numPr>
         <w:pStyle w:val="Compact"/>
       </w:pPr>
@@ -772,8 +926,8 @@
         <w:t xml:space="preserve">Learned TDD/BDD, pair programming and other modern development practices</w:t>
       </w:r>
     </w:p>
-    <w:bookmarkEnd w:id="46"/>
-    <w:bookmarkStart w:id="47" w:name="skills-2"/>
+    <w:bookmarkEnd w:id="48"/>
+    <w:bookmarkStart w:id="49" w:name="skills-2"/>
     <w:p>
       <w:pPr>
         <w:pStyle w:val="Heading4"/>
@@ -786,7 +940,7 @@
       <w:pPr>
         <w:numPr>
           <w:ilvl w:val="0"/>
-          <w:numId w:val="1008"/>
+          <w:numId w:val="1012"/>
         </w:numPr>
         <w:pStyle w:val="Compact"/>
       </w:pPr>
@@ -798,7 +952,7 @@
       <w:pPr>
         <w:numPr>
           <w:ilvl w:val="0"/>
-          <w:numId w:val="1008"/>
+          <w:numId w:val="1012"/>
         </w:numPr>
         <w:pStyle w:val="Compact"/>
       </w:pPr>
@@ -810,7 +964,7 @@
       <w:pPr>
         <w:numPr>
           <w:ilvl w:val="0"/>
-          <w:numId w:val="1008"/>
+          <w:numId w:val="1012"/>
         </w:numPr>
         <w:pStyle w:val="Compact"/>
       </w:pPr>
@@ -818,9 +972,9 @@
         <w:t xml:space="preserve">Version control with git and GitHub</w:t>
       </w:r>
     </w:p>
-    <w:bookmarkEnd w:id="47"/>
-    <w:bookmarkEnd w:id="48"/>
-    <w:bookmarkStart w:id="51" w:name="courses-conferences-external-activities"/>
+    <w:bookmarkEnd w:id="49"/>
+    <w:bookmarkEnd w:id="50"/>
+    <w:bookmarkStart w:id="55" w:name="courses-conferences-external-activities"/>
     <w:p>
       <w:pPr>
         <w:pStyle w:val="Heading2"/>
@@ -837,19 +991,59 @@
       <w:pPr>
         <w:numPr>
           <w:ilvl w:val="0"/>
-          <w:numId w:val="1009"/>
-        </w:numPr>
-        <w:pStyle w:val="Compact"/>
-      </w:pPr>
-      <w:r>
-        <w:t xml:space="preserve">Recent conferences: Software Craftmanship London, GopherCon Europe, QCon 2016</w:t>
-      </w:r>
-    </w:p>
-    <w:p>
-      <w:pPr>
-        <w:numPr>
-          <w:ilvl w:val="0"/>
-          <w:numId w:val="1009"/>
+          <w:numId w:val="1013"/>
+        </w:numPr>
+        <w:pStyle w:val="Compact"/>
+      </w:pPr>
+      <w:r>
+        <w:t xml:space="preserve">Contributor to Go Time podcast on</w:t>
+      </w:r>
+      <w:r>
+        <w:t xml:space="preserve"> </w:t>
+      </w:r>
+      <w:hyperlink r:id="rId51">
+        <w:r>
+          <w:rPr>
+            <w:rStyle w:val="Hyperlink"/>
+          </w:rPr>
+          <w:t xml:space="preserve">TDD</w:t>
+        </w:r>
+      </w:hyperlink>
+      <w:r>
+        <w:t xml:space="preserve"> </w:t>
+      </w:r>
+      <w:r>
+        <w:t xml:space="preserve">and</w:t>
+      </w:r>
+      <w:r>
+        <w:t xml:space="preserve"> </w:t>
+      </w:r>
+      <w:hyperlink r:id="rId52">
+        <w:r>
+          <w:rPr>
+            <w:rStyle w:val="Hyperlink"/>
+          </w:rPr>
+          <w:t xml:space="preserve">htmx</w:t>
+        </w:r>
+      </w:hyperlink>
+    </w:p>
+    <w:p>
+      <w:pPr>
+        <w:numPr>
+          <w:ilvl w:val="0"/>
+          <w:numId w:val="1013"/>
+        </w:numPr>
+        <w:pStyle w:val="Compact"/>
+      </w:pPr>
+      <w:r>
+        <w:t xml:space="preserve">Recent conferences: GopherCon London, Software Craftmanship London, GopherCon Europe, QCon</w:t>
+      </w:r>
+    </w:p>
+    <w:p>
+      <w:pPr>
+        <w:numPr>
+          <w:ilvl w:val="0"/>
+          <w:numId w:val="1013"/>
         </w:numPr>
         <w:pStyle w:val="Compact"/>
       </w:pPr>
@@ -871,7 +1065,7 @@
       <w:pPr>
         <w:numPr>
           <w:ilvl w:val="0"/>
-          <w:numId w:val="1009"/>
+          <w:numId w:val="1013"/>
         </w:numPr>
         <w:pStyle w:val="Compact"/>
       </w:pPr>
@@ -893,11 +1087,11 @@
       <w:pPr>
         <w:numPr>
           <w:ilvl w:val="0"/>
-          <w:numId w:val="1009"/>
-        </w:numPr>
-        <w:pStyle w:val="Compact"/>
-      </w:pPr>
-      <w:hyperlink r:id="rId49">
+          <w:numId w:val="1013"/>
+        </w:numPr>
+        <w:pStyle w:val="Compact"/>
+      </w:pPr>
+      <w:hyperlink r:id="rId53">
         <w:r>
           <w:rPr>
             <w:rStyle w:val="Hyperlink"/>
@@ -914,7 +1108,7 @@
         <w:t xml:space="preserve">by University of California, San Diego &amp; Higher School of Economics on Coursera</w:t>
       </w:r>
     </w:p>
-    <w:bookmarkStart w:id="50" w:name="languages"/>
+    <w:bookmarkStart w:id="54" w:name="languages"/>
     <w:p>
       <w:pPr>
         <w:pStyle w:val="Heading3"/>
@@ -927,7 +1121,7 @@
       <w:pPr>
         <w:numPr>
           <w:ilvl w:val="0"/>
-          <w:numId w:val="1010"/>
+          <w:numId w:val="1014"/>
         </w:numPr>
         <w:pStyle w:val="Compact"/>
       </w:pPr>
@@ -939,7 +1133,7 @@
       <w:pPr>
         <w:numPr>
           <w:ilvl w:val="0"/>
-          <w:numId w:val="1010"/>
+          <w:numId w:val="1014"/>
         </w:numPr>
         <w:pStyle w:val="Compact"/>
       </w:pPr>
@@ -947,9 +1141,9 @@
         <w:t xml:space="preserve">Used outside of work: Common Lisp, Scheme, Racket, OCaml, Smalltalk</w:t>
       </w:r>
     </w:p>
-    <w:bookmarkEnd w:id="50"/>
-    <w:bookmarkEnd w:id="51"/>
-    <w:bookmarkStart w:id="54" w:name="other-employment"/>
+    <w:bookmarkEnd w:id="54"/>
+    <w:bookmarkEnd w:id="55"/>
+    <w:bookmarkStart w:id="58" w:name="other-employment"/>
     <w:p>
       <w:pPr>
         <w:pStyle w:val="Heading2"/>
@@ -962,7 +1156,7 @@
         <w:t xml:space="preserve">Other Employment</w:t>
       </w:r>
     </w:p>
-    <w:bookmarkStart w:id="52" w:name="liberis"/>
+    <w:bookmarkStart w:id="56" w:name="liberis"/>
     <w:p>
       <w:pPr>
         <w:pStyle w:val="Heading3"/>
@@ -983,8 +1177,8 @@
         <w:t xml:space="preserve">Marketing Executive (March 2014 - August 2014)</w:t>
       </w:r>
     </w:p>
-    <w:bookmarkEnd w:id="52"/>
-    <w:bookmarkStart w:id="53" w:name="polyglobe-group"/>
+    <w:bookmarkEnd w:id="56"/>
+    <w:bookmarkStart w:id="57" w:name="polyglobe-group"/>
     <w:p>
       <w:pPr>
         <w:pStyle w:val="Heading3"/>
@@ -1005,9 +1199,9 @@
         <w:t xml:space="preserve">Marketing Executive (March 2013 - February 2014)</w:t>
       </w:r>
     </w:p>
-    <w:bookmarkEnd w:id="53"/>
-    <w:bookmarkEnd w:id="54"/>
-    <w:bookmarkStart w:id="55" w:name="education"/>
+    <w:bookmarkEnd w:id="57"/>
+    <w:bookmarkEnd w:id="58"/>
+    <w:bookmarkStart w:id="59" w:name="education"/>
     <w:p>
       <w:pPr>
         <w:pStyle w:val="Heading2"/>
@@ -1184,8 +1378,8 @@
         </w:tc>
       </w:tr>
     </w:tbl>
-    <w:bookmarkEnd w:id="55"/>
-    <w:bookmarkStart w:id="57" w:name="i-like"/>
+    <w:bookmarkEnd w:id="59"/>
+    <w:bookmarkStart w:id="61" w:name="i-like"/>
     <w:p>
       <w:pPr>
         <w:pStyle w:val="Heading2"/>
@@ -1204,7 +1398,7 @@
       <w:r>
         <w:t xml:space="preserve"> </w:t>
       </w:r>
-      <w:hyperlink r:id="rId56">
+      <w:hyperlink r:id="rId60">
         <w:r>
           <w:rPr>
             <w:rStyle w:val="Hyperlink"/>
@@ -1216,8 +1410,8 @@
         <w:t xml:space="preserve">, boardgames, playing the recorder, early music, Oxford commas, and the philosophy of language.</w:t>
       </w:r>
     </w:p>
-    <w:bookmarkEnd w:id="57"/>
-    <w:bookmarkStart w:id="62" w:name="contact"/>
+    <w:bookmarkEnd w:id="61"/>
+    <w:bookmarkStart w:id="66" w:name="contact"/>
     <w:p>
       <w:pPr>
         <w:pStyle w:val="Heading2"/>
@@ -1233,7 +1427,7 @@
       <w:r>
         <w:t xml:space="preserve">You can reach me as @</w:t>
       </w:r>
-      <w:hyperlink r:id="rId58">
+      <w:hyperlink r:id="rId62">
         <w:r>
           <w:rPr>
             <w:rStyle w:val="Hyperlink"/>
@@ -1250,7 +1444,7 @@
       <w:r>
         <w:t xml:space="preserve"> </w:t>
       </w:r>
-      <w:hyperlink r:id="rId59">
+      <w:hyperlink r:id="rId63">
         <w:r>
           <w:rPr>
             <w:rStyle w:val="Hyperlink"/>
@@ -1264,7 +1458,7 @@
       <w:r>
         <w:t xml:space="preserve">by email. There's a blog (</w:t>
       </w:r>
-      <w:hyperlink r:id="rId60">
+      <w:hyperlink r:id="rId64">
         <w:r>
           <w:rPr>
             <w:rStyle w:val="Hyperlink"/>
@@ -1278,7 +1472,7 @@
       <w:r>
         <w:t xml:space="preserve"> </w:t>
       </w:r>
-      <w:hyperlink r:id="rId61">
+      <w:hyperlink r:id="rId65">
         <w:r>
           <w:rPr>
             <w:rStyle w:val="Hyperlink"/>
@@ -1293,8 +1487,8 @@
         <w:t xml:space="preserve">account too if you'd like to see what I'm up to and thinking.</w:t>
       </w:r>
     </w:p>
-    <w:bookmarkEnd w:id="62"/>
-    <w:bookmarkEnd w:id="63"/>
+    <w:bookmarkEnd w:id="66"/>
+    <w:bookmarkEnd w:id="67"/>
     <w:sectPr/>
   </w:body>
 </w:document>
@@ -1508,6 +1702,18 @@
     <w:abstractNumId w:val="991"/>
   </w:num>
   <w:num w:numId="1010">
+    <w:abstractNumId w:val="991"/>
+  </w:num>
+  <w:num w:numId="1011">
+    <w:abstractNumId w:val="991"/>
+  </w:num>
+  <w:num w:numId="1012">
+    <w:abstractNumId w:val="991"/>
+  </w:num>
+  <w:num w:numId="1013">
+    <w:abstractNumId w:val="991"/>
+  </w:num>
+  <w:num w:numId="1014">
     <w:abstractNumId w:val="991"/>
   </w:num>
 </w:numbering>

</xml_diff>

<commit_message>
down to two page pdf
</commit_message>
<xml_diff>
--- a/cv.docx
+++ b/cv.docx
@@ -2,7 +2,7 @@
 <file path=word/document.xml><?xml version="1.0" encoding="utf-8"?>
 <w:document xmlns:w="http://schemas.openxmlformats.org/wordprocessingml/2006/main" xmlns:m="http://schemas.openxmlformats.org/officeDocument/2006/math" xmlns:r="http://schemas.openxmlformats.org/officeDocument/2006/relationships" xmlns:o="urn:schemas-microsoft-com:office:office" xmlns:v="urn:schemas-microsoft-com:vml" xmlns:w10="urn:schemas-microsoft-com:office:word" xmlns:a="http://schemas.openxmlformats.org/drawingml/2006/main" xmlns:pic="http://schemas.openxmlformats.org/drawingml/2006/picture" xmlns:wp="http://schemas.openxmlformats.org/drawingml/2006/wordprocessingDrawing">
   <w:body>
-    <w:bookmarkStart w:id="70" w:name="david-wickes"/>
+    <w:bookmarkStart w:id="64" w:name="david-wickes"/>
     <w:p>
       <w:pPr>
         <w:pStyle w:val="Heading1"/>
@@ -82,18 +82,6 @@
         <w:t xml:space="preserve">Consulted internally on testing strategies and TDD</w:t>
       </w:r>
     </w:p>
-    <w:p>
-      <w:pPr>
-        <w:numPr>
-          <w:ilvl w:val="0"/>
-          <w:numId w:val="1001"/>
-        </w:numPr>
-        <w:pStyle w:val="Compact"/>
-      </w:pPr>
-      <w:r>
-        <w:t xml:space="preserve">Built tooling within the team to improve process</w:t>
-      </w:r>
-    </w:p>
     <w:bookmarkStart w:id="23" w:name="skills-saltpay"/>
     <w:p>
       <w:pPr>
@@ -112,7 +100,7 @@
         <w:pStyle w:val="Compact"/>
       </w:pPr>
       <w:r>
-        <w:t xml:space="preserve">Go programming language</w:t>
+        <w:t xml:space="preserve">Go programming language, PostgreSQL, Kafka</w:t>
       </w:r>
     </w:p>
     <w:p>
@@ -124,7 +112,7 @@
         <w:pStyle w:val="Compact"/>
       </w:pPr>
       <w:r>
-        <w:t xml:space="preserve">PostgreSQL databases</w:t>
+        <w:t xml:space="preserve">Deployment on Kubernates using Tekton</w:t>
       </w:r>
     </w:p>
     <w:p>
@@ -136,7 +124,7 @@
         <w:pStyle w:val="Compact"/>
       </w:pPr>
       <w:r>
-        <w:t xml:space="preserve">Architecture and decision documentation</w:t>
+        <w:t xml:space="preserve">Monitoring using Grafana suite</w:t>
       </w:r>
     </w:p>
     <w:p>
@@ -148,7 +136,7 @@
         <w:pStyle w:val="Compact"/>
       </w:pPr>
       <w:r>
-        <w:t xml:space="preserve">Deployment on a Kubernates cluster</w:t>
+        <w:t xml:space="preserve">Architecture, roadmaps and decision documentation</w:t>
       </w:r>
     </w:p>
     <w:p>
@@ -196,12 +184,6 @@
           <w:t xml:space="preserve">Domain-Driven Testing</w:t>
         </w:r>
       </w:hyperlink>
-      <w:r>
-        <w:t xml:space="preserve"> </w:t>
-      </w:r>
-      <w:r>
-        <w:t xml:space="preserve">for multiple projects</w:t>
-      </w:r>
     </w:p>
     <w:bookmarkEnd w:id="23"/>
     <w:bookmarkEnd w:id="24"/>
@@ -275,7 +257,7 @@
         <w:pStyle w:val="Compact"/>
       </w:pPr>
       <w:r>
-        <w:t xml:space="preserve">Primarily programmed in TypeScript</w:t>
+        <w:t xml:space="preserve">TypeScript on Node.js</w:t>
       </w:r>
     </w:p>
     <w:p>
@@ -287,7 +269,19 @@
         <w:pStyle w:val="Compact"/>
       </w:pPr>
       <w:r>
-        <w:t xml:space="preserve">Management of a statistical model to calculate the correct advertising bids</w:t>
+        <w:t xml:space="preserve">Deployed on Google Cloud Platform (Kubernates and other tools)</w:t>
+      </w:r>
+    </w:p>
+    <w:p>
+      <w:pPr>
+        <w:numPr>
+          <w:ilvl w:val="0"/>
+          <w:numId w:val="1004"/>
+        </w:numPr>
+        <w:pStyle w:val="Compact"/>
+      </w:pPr>
+      <w:r>
+        <w:t xml:space="preserve">Management of a statistical model to calculate advertising bids</w:t>
       </w:r>
     </w:p>
     <w:p>
@@ -305,7 +299,7 @@
     <w:bookmarkEnd w:id="27"/>
     <w:bookmarkEnd w:id="28"/>
     <w:bookmarkEnd w:id="29"/>
-    <w:bookmarkStart w:id="38" w:name="acuris"/>
+    <w:bookmarkStart w:id="36" w:name="acuris"/>
     <w:p>
       <w:pPr>
         <w:pStyle w:val="Heading2"/>
@@ -319,7 +313,7 @@
         </w:r>
       </w:hyperlink>
     </w:p>
-    <w:bookmarkStart w:id="37" w:name="senior-developer-june-2019---present"/>
+    <w:bookmarkStart w:id="35" w:name="senior-developer-june-2019---present"/>
     <w:p>
       <w:pPr>
         <w:pStyle w:val="Heading3"/>
@@ -380,7 +374,7 @@
         <w:t xml:space="preserve">Initiated and ran the departments associate developer mentoring programme</w:t>
       </w:r>
     </w:p>
-    <w:bookmarkStart w:id="36" w:name="skills-0"/>
+    <w:bookmarkStart w:id="34" w:name="skills-0"/>
     <w:p>
       <w:pPr>
         <w:pStyle w:val="Heading4"/>
@@ -421,7 +415,7 @@
         <w:t xml:space="preserve"> </w:t>
       </w:r>
       <w:r>
-        <w:t xml:space="preserve">backend architecture in TypeScript</w:t>
+        <w:t xml:space="preserve">backend architecture in TypeScript / Go</w:t>
       </w:r>
     </w:p>
     <w:p>
@@ -444,36 +438,7 @@
         </w:numPr>
         <w:pStyle w:val="Compact"/>
       </w:pPr>
-      <w:r>
-        <w:t xml:space="preserve">Learned</w:t>
-      </w:r>
-      <w:r>
-        <w:t xml:space="preserve"> </w:t>
-      </w:r>
       <w:hyperlink r:id="rId32">
-        <w:r>
-          <w:rPr>
-            <w:rStyle w:val="Hyperlink"/>
-          </w:rPr>
-          <w:t xml:space="preserve">Domain-Driven Testing</w:t>
-        </w:r>
-      </w:hyperlink>
-      <w:r>
-        <w:t xml:space="preserve"> </w:t>
-      </w:r>
-      <w:r>
-        <w:t xml:space="preserve">(DDT)</w:t>
-      </w:r>
-    </w:p>
-    <w:p>
-      <w:pPr>
-        <w:numPr>
-          <w:ilvl w:val="0"/>
-          <w:numId w:val="1006"/>
-        </w:numPr>
-        <w:pStyle w:val="Compact"/>
-      </w:pPr>
-      <w:hyperlink r:id="rId33">
         <w:r>
           <w:rPr>
             <w:rStyle w:val="Hyperlink"/>
@@ -511,7 +476,7 @@
       <w:r>
         <w:t xml:space="preserve"> </w:t>
       </w:r>
-      <w:hyperlink r:id="rId34">
+      <w:hyperlink r:id="rId33">
         <w:r>
           <w:rPr>
             <w:rStyle w:val="Hyperlink"/>
@@ -520,38 +485,15 @@
         </w:r>
       </w:hyperlink>
     </w:p>
-    <w:p>
-      <w:pPr>
-        <w:numPr>
-          <w:ilvl w:val="0"/>
-          <w:numId w:val="1006"/>
-        </w:numPr>
-        <w:pStyle w:val="Compact"/>
-      </w:pPr>
-      <w:r>
-        <w:t xml:space="preserve">Working with</w:t>
-      </w:r>
-      <w:r>
-        <w:t xml:space="preserve"> </w:t>
-      </w:r>
-      <w:hyperlink r:id="rId35">
-        <w:r>
-          <w:rPr>
-            <w:rStyle w:val="Hyperlink"/>
-          </w:rPr>
-          <w:t xml:space="preserve">Svelte</w:t>
-        </w:r>
-      </w:hyperlink>
-    </w:p>
+    <w:bookmarkEnd w:id="34"/>
+    <w:bookmarkEnd w:id="35"/>
     <w:bookmarkEnd w:id="36"/>
-    <w:bookmarkEnd w:id="37"/>
-    <w:bookmarkEnd w:id="38"/>
-    <w:bookmarkStart w:id="46" w:name="springernature-digital"/>
+    <w:bookmarkStart w:id="44" w:name="springernature-digital"/>
     <w:p>
       <w:pPr>
         <w:pStyle w:val="Heading2"/>
       </w:pPr>
-      <w:hyperlink r:id="rId39">
+      <w:hyperlink r:id="rId37">
         <w:r>
           <w:rPr>
             <w:rStyle w:val="Hyperlink"/>
@@ -560,7 +502,7 @@
         </w:r>
       </w:hyperlink>
     </w:p>
-    <w:bookmarkStart w:id="45" w:name="developer-october-2017---june-2019"/>
+    <w:bookmarkStart w:id="43" w:name="developer-october-2017---june-2019"/>
     <w:p>
       <w:pPr>
         <w:pStyle w:val="Heading3"/>
@@ -621,7 +563,7 @@
         <w:t xml:space="preserve">Led a weekly lunch club learning Lisp(s)</w:t>
       </w:r>
     </w:p>
-    <w:bookmarkStart w:id="44" w:name="skills"/>
+    <w:bookmarkStart w:id="42" w:name="skills"/>
     <w:p>
       <w:pPr>
         <w:pStyle w:val="Heading4"/>
@@ -650,7 +592,7 @@
         </w:numPr>
         <w:pStyle w:val="Compact"/>
       </w:pPr>
-      <w:hyperlink r:id="rId40">
+      <w:hyperlink r:id="rId38">
         <w:r>
           <w:rPr>
             <w:rStyle w:val="Hyperlink"/>
@@ -667,7 +609,7 @@
       <w:r>
         <w:t xml:space="preserve"> </w:t>
       </w:r>
-      <w:hyperlink r:id="rId41">
+      <w:hyperlink r:id="rId39">
         <w:r>
           <w:rPr>
             <w:rStyle w:val="Hyperlink"/>
@@ -697,7 +639,7 @@
         <w:pStyle w:val="Compact"/>
       </w:pPr>
       <w:r>
-        <w:t xml:space="preserve">Building browser extensions as an integration point across legacy systems</w:t>
+        <w:t xml:space="preserve">Building browser extensions in JavaScript as an integration point across legacy systems</w:t>
       </w:r>
     </w:p>
     <w:p>
@@ -714,7 +656,7 @@
       <w:r>
         <w:t xml:space="preserve"> </w:t>
       </w:r>
-      <w:hyperlink r:id="rId42">
+      <w:hyperlink r:id="rId40">
         <w:r>
           <w:rPr>
             <w:rStyle w:val="Hyperlink"/>
@@ -726,24 +668,12 @@
         <w:t xml:space="preserve"> </w:t>
       </w:r>
       <w:r>
-        <w:t xml:space="preserve">and PostgreSQL</w:t>
-      </w:r>
-    </w:p>
-    <w:p>
-      <w:pPr>
-        <w:numPr>
-          <w:ilvl w:val="0"/>
-          <w:numId w:val="1008"/>
-        </w:numPr>
-        <w:pStyle w:val="Compact"/>
-      </w:pPr>
-      <w:r>
-        <w:t xml:space="preserve">Deploying applications on a</w:t>
+        <w:t xml:space="preserve">and PostgreSQL on</w:t>
       </w:r>
       <w:r>
         <w:t xml:space="preserve"> </w:t>
       </w:r>
-      <w:hyperlink r:id="rId43">
+      <w:hyperlink r:id="rId41">
         <w:r>
           <w:rPr>
             <w:rStyle w:val="Hyperlink"/>
@@ -784,7 +714,7 @@
         <w:t xml:space="preserve"> </w:t>
       </w:r>
       <w:r>
-        <w:t xml:space="preserve">+</w:t>
+        <w:t xml:space="preserve">and</w:t>
       </w:r>
       <w:r>
         <w:t xml:space="preserve"> </w:t>
@@ -804,10 +734,10 @@
         <w:t xml:space="preserve">from Nat Pryce and Uberto Barbini</w:t>
       </w:r>
     </w:p>
+    <w:bookmarkEnd w:id="42"/>
+    <w:bookmarkEnd w:id="43"/>
     <w:bookmarkEnd w:id="44"/>
-    <w:bookmarkEnd w:id="45"/>
-    <w:bookmarkEnd w:id="46"/>
-    <w:bookmarkStart w:id="49" w:name="acuris-1"/>
+    <w:bookmarkStart w:id="47" w:name="acuris-1"/>
     <w:p>
       <w:pPr>
         <w:pStyle w:val="Heading2"/>
@@ -821,7 +751,7 @@
         </w:r>
       </w:hyperlink>
     </w:p>
-    <w:bookmarkStart w:id="48" w:name="X97e63ef75d9bb263ddab66ef3db9f0588a09c46"/>
+    <w:bookmarkStart w:id="46" w:name="X97e63ef75d9bb263ddab66ef3db9f0588a09c46"/>
     <w:p>
       <w:pPr>
         <w:pStyle w:val="Heading3"/>
@@ -882,7 +812,7 @@
         <w:t xml:space="preserve">Led and iterated on the structure for regular hackdays</w:t>
       </w:r>
     </w:p>
-    <w:bookmarkStart w:id="47" w:name="skills-1"/>
+    <w:bookmarkStart w:id="45" w:name="skills-1"/>
     <w:p>
       <w:pPr>
         <w:pStyle w:val="Heading4"/>
@@ -900,7 +830,7 @@
         <w:pStyle w:val="Compact"/>
       </w:pPr>
       <w:r>
-        <w:t xml:space="preserve">Extending and upgrading NodeJS apps to use ES2015 features</w:t>
+        <w:t xml:space="preserve">Languages - Groovy, Go, JavaScript, TypeScript</w:t>
       </w:r>
     </w:p>
     <w:p>
@@ -912,7 +842,7 @@
         <w:pStyle w:val="Compact"/>
       </w:pPr>
       <w:r>
-        <w:t xml:space="preserve">Languages - Groovy, Go, JavaScript, TypeScript</w:t>
+        <w:t xml:space="preserve">Building frontends in vanilla JS, React and Redux</w:t>
       </w:r>
     </w:p>
     <w:p>
@@ -924,7 +854,7 @@
         <w:pStyle w:val="Compact"/>
       </w:pPr>
       <w:r>
-        <w:t xml:space="preserve">Building frontends in vanilla JS, React and Redux</w:t>
+        <w:t xml:space="preserve">Participated and led in learning and adoption of Go across development teams</w:t>
       </w:r>
     </w:p>
     <w:p>
@@ -936,7 +866,7 @@
         <w:pStyle w:val="Compact"/>
       </w:pPr>
       <w:r>
-        <w:t xml:space="preserve">Participated and led in learning and adoption of Go across development teams</w:t>
+        <w:t xml:space="preserve">Monitoring and logging using Graphite, DataDog, Logstash and Logentries</w:t>
       </w:r>
     </w:p>
     <w:p>
@@ -948,7 +878,7 @@
         <w:pStyle w:val="Compact"/>
       </w:pPr>
       <w:r>
-        <w:t xml:space="preserve">Building RESTful services using Express, Spark, Ratpack</w:t>
+        <w:t xml:space="preserve">MSSQL, Elasticsearch, MongoDB, RabbitMQ as a message broker</w:t>
       </w:r>
     </w:p>
     <w:p>
@@ -960,66 +890,18 @@
         <w:pStyle w:val="Compact"/>
       </w:pPr>
       <w:r>
-        <w:t xml:space="preserve">Using RabbitMQ to connect services</w:t>
-      </w:r>
-    </w:p>
-    <w:p>
-      <w:pPr>
-        <w:numPr>
-          <w:ilvl w:val="0"/>
-          <w:numId w:val="1010"/>
-        </w:numPr>
-        <w:pStyle w:val="Compact"/>
-      </w:pPr>
-      <w:r>
-        <w:t xml:space="preserve">Monitoring and logging using Graphite, DataDog, Logstash and Logentries</w:t>
-      </w:r>
-    </w:p>
-    <w:p>
-      <w:pPr>
-        <w:numPr>
-          <w:ilvl w:val="0"/>
-          <w:numId w:val="1010"/>
-        </w:numPr>
-        <w:pStyle w:val="Compact"/>
-      </w:pPr>
-      <w:r>
-        <w:t xml:space="preserve">Databases - MSSQL, Elasticsearch, MongoDB</w:t>
-      </w:r>
-    </w:p>
-    <w:p>
-      <w:pPr>
-        <w:numPr>
-          <w:ilvl w:val="0"/>
-          <w:numId w:val="1010"/>
-        </w:numPr>
-        <w:pStyle w:val="Compact"/>
-      </w:pPr>
-      <w:r>
-        <w:t xml:space="preserve">Web scraping using various libraries and regular expressions</w:t>
-      </w:r>
-    </w:p>
-    <w:p>
-      <w:pPr>
-        <w:numPr>
-          <w:ilvl w:val="0"/>
-          <w:numId w:val="1010"/>
-        </w:numPr>
-        <w:pStyle w:val="Compact"/>
-      </w:pPr>
-      <w:r>
         <w:t xml:space="preserve">Participating in and leading retrospectives</w:t>
       </w:r>
     </w:p>
+    <w:bookmarkEnd w:id="45"/>
+    <w:bookmarkEnd w:id="46"/>
     <w:bookmarkEnd w:id="47"/>
-    <w:bookmarkEnd w:id="48"/>
-    <w:bookmarkEnd w:id="49"/>
-    <w:bookmarkStart w:id="53" w:name="makers-academy"/>
+    <w:bookmarkStart w:id="50" w:name="makers-academy"/>
     <w:p>
       <w:pPr>
         <w:pStyle w:val="Heading2"/>
       </w:pPr>
-      <w:hyperlink r:id="rId50">
+      <w:hyperlink r:id="rId48">
         <w:r>
           <w:rPr>
             <w:rStyle w:val="Hyperlink"/>
@@ -1028,7 +910,7 @@
         </w:r>
       </w:hyperlink>
     </w:p>
-    <w:bookmarkStart w:id="51" w:name="Xa1d80aeb6a4245513cc14d07ec00d4321eeeaf7"/>
+    <w:bookmarkStart w:id="49" w:name="Xa1d80aeb6a4245513cc14d07ec00d4321eeeaf7"/>
     <w:p>
       <w:pPr>
         <w:pStyle w:val="Heading4"/>
@@ -1065,45 +947,23 @@
         <w:t xml:space="preserve">Learned TDD/BDD, pair programming and other modern development practices</w:t>
       </w:r>
     </w:p>
-    <w:bookmarkEnd w:id="51"/>
-    <w:bookmarkStart w:id="52" w:name="skills-2"/>
-    <w:p>
-      <w:pPr>
-        <w:pStyle w:val="Heading4"/>
-      </w:pPr>
-      <w:r>
-        <w:t xml:space="preserve">Skills</w:t>
-      </w:r>
-    </w:p>
-    <w:p>
-      <w:pPr>
-        <w:numPr>
-          <w:ilvl w:val="0"/>
-          <w:numId w:val="1012"/>
-        </w:numPr>
-        <w:pStyle w:val="Compact"/>
-      </w:pPr>
-      <w:r>
-        <w:t xml:space="preserve">Ruby and JavaScript</w:t>
-      </w:r>
-    </w:p>
-    <w:p>
-      <w:pPr>
-        <w:numPr>
-          <w:ilvl w:val="0"/>
-          <w:numId w:val="1012"/>
-        </w:numPr>
-        <w:pStyle w:val="Compact"/>
-      </w:pPr>
-      <w:r>
-        <w:t xml:space="preserve">Frontend skills in HTML5, CSS and JQuery</w:t>
-      </w:r>
-    </w:p>
-    <w:p>
-      <w:pPr>
-        <w:numPr>
-          <w:ilvl w:val="0"/>
-          <w:numId w:val="1012"/>
+    <w:p>
+      <w:pPr>
+        <w:numPr>
+          <w:ilvl w:val="0"/>
+          <w:numId w:val="1011"/>
+        </w:numPr>
+        <w:pStyle w:val="Compact"/>
+      </w:pPr>
+      <w:r>
+        <w:t xml:space="preserve">Ruby, JavaScript, HTML5, CSS and JQuery</w:t>
+      </w:r>
+    </w:p>
+    <w:p>
+      <w:pPr>
+        <w:numPr>
+          <w:ilvl w:val="0"/>
+          <w:numId w:val="1011"/>
         </w:numPr>
         <w:pStyle w:val="Compact"/>
       </w:pPr>
@@ -1111,9 +971,9 @@
         <w:t xml:space="preserve">Version control with git and GitHub</w:t>
       </w:r>
     </w:p>
-    <w:bookmarkEnd w:id="52"/>
-    <w:bookmarkEnd w:id="53"/>
-    <w:bookmarkStart w:id="58" w:name="courses-conferences-external-activities"/>
+    <w:bookmarkEnd w:id="49"/>
+    <w:bookmarkEnd w:id="50"/>
+    <w:bookmarkStart w:id="55" w:name="courses-conferences-external-activities"/>
     <w:p>
       <w:pPr>
         <w:pStyle w:val="Heading2"/>
@@ -1130,7 +990,7 @@
       <w:pPr>
         <w:numPr>
           <w:ilvl w:val="0"/>
-          <w:numId w:val="1013"/>
+          <w:numId w:val="1012"/>
         </w:numPr>
         <w:pStyle w:val="Compact"/>
       </w:pPr>
@@ -1140,7 +1000,7 @@
       <w:r>
         <w:t xml:space="preserve"> </w:t>
       </w:r>
-      <w:hyperlink r:id="rId54">
+      <w:hyperlink r:id="rId51">
         <w:r>
           <w:rPr>
             <w:rStyle w:val="Hyperlink"/>
@@ -1157,7 +1017,7 @@
       <w:r>
         <w:t xml:space="preserve"> </w:t>
       </w:r>
-      <w:hyperlink r:id="rId55">
+      <w:hyperlink r:id="rId52">
         <w:r>
           <w:rPr>
             <w:rStyle w:val="Hyperlink"/>
@@ -1170,7 +1030,7 @@
       <w:pPr>
         <w:numPr>
           <w:ilvl w:val="0"/>
-          <w:numId w:val="1013"/>
+          <w:numId w:val="1012"/>
         </w:numPr>
         <w:pStyle w:val="Compact"/>
       </w:pPr>
@@ -1182,55 +1042,11 @@
       <w:pPr>
         <w:numPr>
           <w:ilvl w:val="0"/>
-          <w:numId w:val="1013"/>
-        </w:numPr>
-        <w:pStyle w:val="Compact"/>
-      </w:pPr>
-      <w:r>
-        <w:t xml:space="preserve">Lead Developer Workshop:</w:t>
-      </w:r>
-      <w:r>
-        <w:t xml:space="preserve"> </w:t>
-      </w:r>
-      <w:r>
-        <w:rPr>
-          <w:iCs/>
-          <w:i/>
-        </w:rPr>
-        <w:t xml:space="preserve">Be a brilliant people developer</w:t>
-      </w:r>
-    </w:p>
-    <w:p>
-      <w:pPr>
-        <w:numPr>
-          <w:ilvl w:val="0"/>
-          <w:numId w:val="1013"/>
-        </w:numPr>
-        <w:pStyle w:val="Compact"/>
-      </w:pPr>
-      <w:r>
-        <w:rPr>
-          <w:iCs/>
-          <w:i/>
-        </w:rPr>
-        <w:t xml:space="preserve">Single Page Applications with AngularJS and TypeScript</w:t>
-      </w:r>
-      <w:r>
-        <w:t xml:space="preserve"> </w:t>
-      </w:r>
-      <w:r>
-        <w:t xml:space="preserve">- Skills Matter</w:t>
-      </w:r>
-    </w:p>
-    <w:p>
-      <w:pPr>
-        <w:numPr>
-          <w:ilvl w:val="0"/>
-          <w:numId w:val="1013"/>
-        </w:numPr>
-        <w:pStyle w:val="Compact"/>
-      </w:pPr>
-      <w:hyperlink r:id="rId56">
+          <w:numId w:val="1012"/>
+        </w:numPr>
+        <w:pStyle w:val="Compact"/>
+      </w:pPr>
+      <w:hyperlink r:id="rId53">
         <w:r>
           <w:rPr>
             <w:rStyle w:val="Hyperlink"/>
@@ -1247,7 +1063,7 @@
         <w:t xml:space="preserve">by University of California, San Diego &amp; Higher School of Economics on Coursera</w:t>
       </w:r>
     </w:p>
-    <w:bookmarkStart w:id="57" w:name="languages"/>
+    <w:bookmarkStart w:id="54" w:name="languages"/>
     <w:p>
       <w:pPr>
         <w:pStyle w:val="Heading3"/>
@@ -1260,7 +1076,7 @@
       <w:pPr>
         <w:numPr>
           <w:ilvl w:val="0"/>
-          <w:numId w:val="1014"/>
+          <w:numId w:val="1013"/>
         </w:numPr>
         <w:pStyle w:val="Compact"/>
       </w:pPr>
@@ -1272,7 +1088,7 @@
       <w:pPr>
         <w:numPr>
           <w:ilvl w:val="0"/>
-          <w:numId w:val="1014"/>
+          <w:numId w:val="1013"/>
         </w:numPr>
         <w:pStyle w:val="Compact"/>
       </w:pPr>
@@ -1280,67 +1096,9 @@
         <w:t xml:space="preserve">Used outside of work: Common Lisp, Scheme, Racket, OCaml, Smalltalk</w:t>
       </w:r>
     </w:p>
-    <w:bookmarkEnd w:id="57"/>
-    <w:bookmarkEnd w:id="58"/>
-    <w:bookmarkStart w:id="61" w:name="other-employment"/>
-    <w:p>
-      <w:pPr>
-        <w:pStyle w:val="Heading2"/>
-      </w:pPr>
-      <w:r>
-        <w:rPr>
-          <w:iCs/>
-          <w:i/>
-        </w:rPr>
-        <w:t xml:space="preserve">Other Employment</w:t>
-      </w:r>
-    </w:p>
-    <w:bookmarkStart w:id="59" w:name="liberis"/>
-    <w:p>
-      <w:pPr>
-        <w:pStyle w:val="Heading3"/>
-      </w:pPr>
-      <w:r>
-        <w:t xml:space="preserve">Liberis</w:t>
-      </w:r>
-    </w:p>
-    <w:p>
-      <w:pPr>
-        <w:pStyle w:val="FirstParagraph"/>
-      </w:pPr>
-      <w:r>
-        <w:rPr>
-          <w:iCs/>
-          <w:i/>
-        </w:rPr>
-        <w:t xml:space="preserve">Marketing Executive (March 2014 - August 2014)</w:t>
-      </w:r>
-    </w:p>
-    <w:bookmarkEnd w:id="59"/>
-    <w:bookmarkStart w:id="60" w:name="polyglobe-group"/>
-    <w:p>
-      <w:pPr>
-        <w:pStyle w:val="Heading3"/>
-      </w:pPr>
-      <w:r>
-        <w:t xml:space="preserve">Polyglobe Group</w:t>
-      </w:r>
-    </w:p>
-    <w:p>
-      <w:pPr>
-        <w:pStyle w:val="FirstParagraph"/>
-      </w:pPr>
-      <w:r>
-        <w:rPr>
-          <w:iCs/>
-          <w:i/>
-        </w:rPr>
-        <w:t xml:space="preserve">Marketing Executive (March 2013 - February 2014)</w:t>
-      </w:r>
-    </w:p>
-    <w:bookmarkEnd w:id="60"/>
-    <w:bookmarkEnd w:id="61"/>
-    <w:bookmarkStart w:id="62" w:name="education"/>
+    <w:bookmarkEnd w:id="54"/>
+    <w:bookmarkEnd w:id="55"/>
+    <w:bookmarkStart w:id="56" w:name="education"/>
     <w:p>
       <w:pPr>
         <w:pStyle w:val="Heading2"/>
@@ -1411,7 +1169,7 @@
               <w:jc w:val="left"/>
             </w:pPr>
             <w:r>
-              <w:t xml:space="preserve">2003 - 2005</w:t>
+              <w:t xml:space="preserve">2000 - 2005</w:t>
             </w:r>
           </w:p>
         </w:tc>
@@ -1435,90 +1193,14 @@
               <w:jc w:val="left"/>
             </w:pPr>
             <w:r>
-              <w:t xml:space="preserve">MA Continental Philosophy</w:t>
-            </w:r>
-          </w:p>
-        </w:tc>
-      </w:tr>
-      <w:tr>
-        <w:tc>
-          <w:tcPr/>
-          <w:p>
-            <w:pPr>
-              <w:pStyle w:val="Compact"/>
-              <w:jc w:val="left"/>
-            </w:pPr>
-            <w:r>
-              <w:t xml:space="preserve">2000 - 2003</w:t>
-            </w:r>
-          </w:p>
-        </w:tc>
-        <w:tc>
-          <w:tcPr/>
-          <w:p>
-            <w:pPr>
-              <w:pStyle w:val="Compact"/>
-              <w:jc w:val="left"/>
-            </w:pPr>
-            <w:r>
-              <w:t xml:space="preserve">University of Warwick</w:t>
-            </w:r>
-          </w:p>
-        </w:tc>
-        <w:tc>
-          <w:tcPr/>
-          <w:p>
-            <w:pPr>
-              <w:pStyle w:val="Compact"/>
-              <w:jc w:val="left"/>
-            </w:pPr>
-            <w:r>
-              <w:t xml:space="preserve">BA Philosophy (1:1)</w:t>
-            </w:r>
-          </w:p>
-        </w:tc>
-      </w:tr>
-      <w:tr>
-        <w:tc>
-          <w:tcPr/>
-          <w:p>
-            <w:pPr>
-              <w:pStyle w:val="Compact"/>
-              <w:jc w:val="left"/>
-            </w:pPr>
-            <w:r>
-              <w:t xml:space="preserve">1991 - 1998</w:t>
-            </w:r>
-          </w:p>
-        </w:tc>
-        <w:tc>
-          <w:tcPr/>
-          <w:p>
-            <w:pPr>
-              <w:pStyle w:val="Compact"/>
-              <w:jc w:val="left"/>
-            </w:pPr>
-            <w:r>
-              <w:t xml:space="preserve">Wisbech Grammar School</w:t>
-            </w:r>
-          </w:p>
-        </w:tc>
-        <w:tc>
-          <w:tcPr/>
-          <w:p>
-            <w:pPr>
-              <w:pStyle w:val="Compact"/>
-              <w:jc w:val="left"/>
-            </w:pPr>
-            <w:r>
-              <w:t xml:space="preserve">A level Maths, Biology &amp; Chemistry; 10 GCSEs</w:t>
+              <w:t xml:space="preserve">BA Philosophy (1:1), MA Continental Philosophy</w:t>
             </w:r>
           </w:p>
         </w:tc>
       </w:tr>
     </w:tbl>
-    <w:bookmarkEnd w:id="62"/>
-    <w:bookmarkStart w:id="63" w:name="i-like"/>
+    <w:bookmarkEnd w:id="56"/>
+    <w:bookmarkStart w:id="57" w:name="i-like"/>
     <w:p>
       <w:pPr>
         <w:pStyle w:val="Heading2"/>
@@ -1535,8 +1217,8 @@
         <w:t xml:space="preserve">TDD, DDD, functional programming, object-oriented programming, boardgames, chess, playing the recorder, early music, Oxford commas, and the philosophy of language.</w:t>
       </w:r>
     </w:p>
-    <w:bookmarkEnd w:id="63"/>
-    <w:bookmarkStart w:id="69" w:name="contact"/>
+    <w:bookmarkEnd w:id="57"/>
+    <w:bookmarkStart w:id="63" w:name="contact"/>
     <w:p>
       <w:pPr>
         <w:pStyle w:val="Heading2"/>
@@ -1552,7 +1234,7 @@
       <w:r>
         <w:t xml:space="preserve">You can reach me as @</w:t>
       </w:r>
-      <w:hyperlink r:id="rId64">
+      <w:hyperlink r:id="rId58">
         <w:r>
           <w:rPr>
             <w:rStyle w:val="Hyperlink"/>
@@ -1569,7 +1251,7 @@
       <w:r>
         <w:t xml:space="preserve"> </w:t>
       </w:r>
-      <w:hyperlink r:id="rId65">
+      <w:hyperlink r:id="rId59">
         <w:r>
           <w:rPr>
             <w:rStyle w:val="Hyperlink"/>
@@ -1583,7 +1265,7 @@
       <w:r>
         <w:t xml:space="preserve">by email. There's a blog (</w:t>
       </w:r>
-      <w:hyperlink r:id="rId66">
+      <w:hyperlink r:id="rId60">
         <w:r>
           <w:rPr>
             <w:rStyle w:val="Hyperlink"/>
@@ -1597,7 +1279,7 @@
       <w:r>
         <w:t xml:space="preserve"> </w:t>
       </w:r>
-      <w:hyperlink r:id="rId67">
+      <w:hyperlink r:id="rId61">
         <w:r>
           <w:rPr>
             <w:rStyle w:val="Hyperlink"/>
@@ -1614,7 +1296,7 @@
       <w:r>
         <w:t xml:space="preserve"> </w:t>
       </w:r>
-      <w:hyperlink r:id="rId68">
+      <w:hyperlink r:id="rId62">
         <w:r>
           <w:rPr>
             <w:rStyle w:val="Hyperlink"/>
@@ -1629,8 +1311,8 @@
         <w:t xml:space="preserve">accounts too if you'd like to see what I'm up to and thinking.</w:t>
       </w:r>
     </w:p>
-    <w:bookmarkEnd w:id="69"/>
-    <w:bookmarkEnd w:id="70"/>
+    <w:bookmarkEnd w:id="63"/>
+    <w:bookmarkEnd w:id="64"/>
     <w:sectPr/>
   </w:body>
 </w:document>
@@ -1853,9 +1535,6 @@
     <w:abstractNumId w:val="991"/>
   </w:num>
   <w:num w:numId="1013">
-    <w:abstractNumId w:val="991"/>
-  </w:num>
-  <w:num w:numId="1014">
     <w:abstractNumId w:val="991"/>
   </w:num>
 </w:numbering>

</xml_diff>